<commit_message>
Summarizing output from beta-testers
</commit_message>
<xml_diff>
--- a/data/Beta-Tester Follow-up.docx
+++ b/data/Beta-Tester Follow-up.docx
@@ -1,6 +1,6 @@
 
 <file path=word/document.xml><?xml version="1.0" encoding="utf-8"?>
-<w:document xmlns:wpc="http://schemas.microsoft.com/office/word/2010/wordprocessingCanvas" xmlns:cx="http://schemas.microsoft.com/office/drawing/2014/chartex" xmlns:cx1="http://schemas.microsoft.com/office/drawing/2015/9/8/chartex" xmlns:cx2="http://schemas.microsoft.com/office/drawing/2015/10/21/chartex" xmlns:cx3="http://schemas.microsoft.com/office/drawing/2016/5/9/chartex" xmlns:cx4="http://schemas.microsoft.com/office/drawing/2016/5/10/chartex" xmlns:cx5="http://schemas.microsoft.com/office/drawing/2016/5/11/chartex" xmlns:cx6="http://schemas.microsoft.com/office/drawing/2016/5/12/chartex" xmlns:cx7="http://schemas.microsoft.com/office/drawing/2016/5/13/chartex" xmlns:cx8="http://schemas.microsoft.com/office/drawing/2016/5/14/chartex" xmlns:mc="http://schemas.openxmlformats.org/markup-compatibility/2006" xmlns:aink="http://schemas.microsoft.com/office/drawing/2016/ink" xmlns:am3d="http://schemas.microsoft.com/office/drawing/2017/model3d" xmlns:o="urn:schemas-microsoft-com:office:office" xmlns:oel="http://schemas.microsoft.com/office/2019/extlst" xmlns:r="http://schemas.openxmlformats.org/officeDocument/2006/relationships" xmlns:m="http://schemas.openxmlformats.org/officeDocument/2006/math" xmlns:v="urn:schemas-microsoft-com:vml" xmlns:wp14="http://schemas.microsoft.com/office/word/2010/wordprocessingDrawing" xmlns:wp="http://schemas.openxmlformats.org/drawingml/2006/wordprocessingDrawing" xmlns:w10="urn:schemas-microsoft-com:office:word" xmlns:w="http://schemas.openxmlformats.org/wordprocessingml/2006/main" xmlns:w14="http://schemas.microsoft.com/office/word/2010/wordml" xmlns:w15="http://schemas.microsoft.com/office/word/2012/wordml" xmlns:w16cex="http://schemas.microsoft.com/office/word/2018/wordml/cex" xmlns:w16cid="http://schemas.microsoft.com/office/word/2016/wordml/cid" xmlns:w16="http://schemas.microsoft.com/office/word/2018/wordml" xmlns:w16sdtdh="http://schemas.microsoft.com/office/word/2020/wordml/sdtdatahash" xmlns:w16se="http://schemas.microsoft.com/office/word/2015/wordml/symex" xmlns:wpg="http://schemas.microsoft.com/office/word/2010/wordprocessingGroup" xmlns:wpi="http://schemas.microsoft.com/office/word/2010/wordprocessingInk" xmlns:wne="http://schemas.microsoft.com/office/word/2006/wordml" xmlns:wps="http://schemas.microsoft.com/office/word/2010/wordprocessingShape" mc:Ignorable="w14 w15 w16se w16cid w16 w16cex w16sdtdh wp14">
+<w:document xmlns:wpc="http://schemas.microsoft.com/office/word/2010/wordprocessingCanvas" xmlns:cx="http://schemas.microsoft.com/office/drawing/2014/chartex" xmlns:cx1="http://schemas.microsoft.com/office/drawing/2015/9/8/chartex" xmlns:cx2="http://schemas.microsoft.com/office/drawing/2015/10/21/chartex" xmlns:cx3="http://schemas.microsoft.com/office/drawing/2016/5/9/chartex" xmlns:cx4="http://schemas.microsoft.com/office/drawing/2016/5/10/chartex" xmlns:cx5="http://schemas.microsoft.com/office/drawing/2016/5/11/chartex" xmlns:cx6="http://schemas.microsoft.com/office/drawing/2016/5/12/chartex" xmlns:cx7="http://schemas.microsoft.com/office/drawing/2016/5/13/chartex" xmlns:cx8="http://schemas.microsoft.com/office/drawing/2016/5/14/chartex" xmlns:mc="http://schemas.openxmlformats.org/markup-compatibility/2006" xmlns:aink="http://schemas.microsoft.com/office/drawing/2016/ink" xmlns:am3d="http://schemas.microsoft.com/office/drawing/2017/model3d" xmlns:o="urn:schemas-microsoft-com:office:office" xmlns:r="http://schemas.openxmlformats.org/officeDocument/2006/relationships" xmlns:m="http://schemas.openxmlformats.org/officeDocument/2006/math" xmlns:v="urn:schemas-microsoft-com:vml" xmlns:wp14="http://schemas.microsoft.com/office/word/2010/wordprocessingDrawing" xmlns:wp="http://schemas.openxmlformats.org/drawingml/2006/wordprocessingDrawing" xmlns:w10="urn:schemas-microsoft-com:office:word" xmlns:w="http://schemas.openxmlformats.org/wordprocessingml/2006/main" xmlns:w14="http://schemas.microsoft.com/office/word/2010/wordml" xmlns:w15="http://schemas.microsoft.com/office/word/2012/wordml" xmlns:w16cex="http://schemas.microsoft.com/office/word/2018/wordml/cex" xmlns:w16cid="http://schemas.microsoft.com/office/word/2016/wordml/cid" xmlns:w16="http://schemas.microsoft.com/office/word/2018/wordml" xmlns:w16sdtdh="http://schemas.microsoft.com/office/word/2020/wordml/sdtdatahash" xmlns:w16se="http://schemas.microsoft.com/office/word/2015/wordml/symex" xmlns:wpg="http://schemas.microsoft.com/office/word/2010/wordprocessingGroup" xmlns:wpi="http://schemas.microsoft.com/office/word/2010/wordprocessingInk" xmlns:wne="http://schemas.microsoft.com/office/word/2006/wordml" xmlns:wps="http://schemas.microsoft.com/office/word/2010/wordprocessingShape" mc:Ignorable="w14 w15 w16se w16cid w16 w16cex w16sdtdh wp14">
   <w:body>
     <w:p>
       <w:pPr>
@@ -18,6 +18,18 @@
       <w:pPr>
         <w:pStyle w:val="ListParagraph"/>
         <w:numPr>
+          <w:ilvl w:val="2"/>
+          <w:numId w:val="1"/>
+        </w:numPr>
+      </w:pPr>
+      <w:r>
+        <w:t>Added 2 examples of ambient ocean noise in both the regular and screen-reader tutorials</w:t>
+      </w:r>
+    </w:p>
+    <w:p>
+      <w:pPr>
+        <w:pStyle w:val="ListParagraph"/>
+        <w:numPr>
           <w:ilvl w:val="0"/>
           <w:numId w:val="1"/>
         </w:numPr>
@@ -30,6 +42,18 @@
       <w:pPr>
         <w:pStyle w:val="ListParagraph"/>
         <w:numPr>
+          <w:ilvl w:val="2"/>
+          <w:numId w:val="1"/>
+        </w:numPr>
+      </w:pPr>
+      <w:r>
+        <w:t>Added “Ambient Ocean Noise” category to field guide, with 7 examples</w:t>
+      </w:r>
+    </w:p>
+    <w:p>
+      <w:pPr>
+        <w:pStyle w:val="ListParagraph"/>
+        <w:numPr>
           <w:ilvl w:val="0"/>
           <w:numId w:val="1"/>
         </w:numPr>
@@ -42,6 +66,21 @@
       <w:pPr>
         <w:pStyle w:val="ListParagraph"/>
         <w:numPr>
+          <w:ilvl w:val="2"/>
+          <w:numId w:val="1"/>
+        </w:numPr>
+      </w:pPr>
+      <w:r>
+        <w:t>Added 4 more examples of humpbacks and 5 more of ships</w:t>
+      </w:r>
+      <w:r>
+        <w:t xml:space="preserve"> </w:t>
+      </w:r>
+    </w:p>
+    <w:p>
+      <w:pPr>
+        <w:pStyle w:val="ListParagraph"/>
+        <w:numPr>
           <w:ilvl w:val="0"/>
           <w:numId w:val="1"/>
         </w:numPr>
@@ -62,6 +101,24 @@
       <w:pPr>
         <w:pStyle w:val="ListParagraph"/>
         <w:numPr>
+          <w:ilvl w:val="2"/>
+          <w:numId w:val="1"/>
+        </w:numPr>
+      </w:pPr>
+      <w:r>
+        <w:t>Added comment to tutorial “</w:t>
+      </w:r>
+      <w:r>
+        <w:t>Feel free to add comments about different or unusual sounds by selecting "Done &amp; Talk".</w:t>
+      </w:r>
+      <w:r>
+        <w:t>”</w:t>
+      </w:r>
+    </w:p>
+    <w:p>
+      <w:pPr>
+        <w:pStyle w:val="ListParagraph"/>
+        <w:numPr>
           <w:ilvl w:val="0"/>
           <w:numId w:val="1"/>
         </w:numPr>
@@ -74,13 +131,97 @@
       <w:pPr>
         <w:pStyle w:val="ListParagraph"/>
         <w:numPr>
+          <w:ilvl w:val="2"/>
+          <w:numId w:val="1"/>
+        </w:numPr>
+        <w:rPr>
+          <w:highlight w:val="yellow"/>
+        </w:rPr>
+      </w:pPr>
+      <w:r>
+        <w:rPr>
+          <w:highlight w:val="yellow"/>
+        </w:rPr>
+        <w:t>All our clips were normalized to 5 dB less than the max volume</w:t>
+      </w:r>
+    </w:p>
+    <w:p>
+      <w:pPr>
+        <w:pStyle w:val="ListParagraph"/>
+        <w:ind w:left="2160"/>
+      </w:pPr>
+    </w:p>
+    <w:p>
+      <w:pPr>
+        <w:pStyle w:val="ListParagraph"/>
+        <w:numPr>
           <w:ilvl w:val="0"/>
           <w:numId w:val="1"/>
         </w:numPr>
       </w:pPr>
       <w:r>
-        <w:t>Ask Zooniverse developers to adjust position of scrolling lines</w:t>
-      </w:r>
+        <w:t xml:space="preserve">Add note to use headphones </w:t>
+      </w:r>
+    </w:p>
+    <w:p>
+      <w:pPr>
+        <w:pStyle w:val="ListParagraph"/>
+        <w:numPr>
+          <w:ilvl w:val="3"/>
+          <w:numId w:val="1"/>
+        </w:numPr>
+      </w:pPr>
+      <w:r>
+        <w:t xml:space="preserve">Edited “Help Text” for workflow: </w:t>
+      </w:r>
+    </w:p>
+    <w:p>
+      <w:pPr>
+        <w:pStyle w:val="ListParagraph"/>
+        <w:numPr>
+          <w:ilvl w:val="4"/>
+          <w:numId w:val="1"/>
+        </w:numPr>
+      </w:pPr>
+      <w:r>
+        <w:t>Are you having trouble identifying the sounds? We recommend using headphones to listen to these sounds, if available. Please take time to review the field guide as you make your decisions. That's where we provide example sounds and spectrograms from whales, ships, and ambient ocean noise that may help you.</w:t>
+      </w:r>
+    </w:p>
+    <w:p>
+      <w:pPr>
+        <w:pStyle w:val="ListParagraph"/>
+        <w:numPr>
+          <w:ilvl w:val="3"/>
+          <w:numId w:val="1"/>
+        </w:numPr>
+      </w:pPr>
+      <w:r>
+        <w:t xml:space="preserve">Added note to tutorial </w:t>
+      </w:r>
+    </w:p>
+    <w:p>
+      <w:pPr>
+        <w:pStyle w:val="ListParagraph"/>
+        <w:numPr>
+          <w:ilvl w:val="4"/>
+          <w:numId w:val="1"/>
+        </w:numPr>
+      </w:pPr>
+      <w:r>
+        <w:t>“</w:t>
+      </w:r>
+      <w:r>
+        <w:t>We recommend using headphones to listen to these sounds, if available.</w:t>
+      </w:r>
+      <w:r>
+        <w:t>”</w:t>
+      </w:r>
+    </w:p>
+    <w:p>
+      <w:pPr>
+        <w:pStyle w:val="ListParagraph"/>
+        <w:ind w:left="2880"/>
+      </w:pPr>
     </w:p>
     <w:p>
       <w:pPr>
@@ -89,8 +230,88 @@
           <w:ilvl w:val="0"/>
           <w:numId w:val="1"/>
         </w:numPr>
-      </w:pPr>
-      <w:r>
+        <w:rPr>
+          <w:highlight w:val="yellow"/>
+        </w:rPr>
+      </w:pPr>
+      <w:r>
+        <w:rPr>
+          <w:highlight w:val="yellow"/>
+        </w:rPr>
+        <w:t xml:space="preserve">Include a map </w:t>
+      </w:r>
+      <w:r>
+        <w:rPr>
+          <w:highlight w:val="yellow"/>
+        </w:rPr>
+        <w:t xml:space="preserve">of all drifts on “Research” </w:t>
+      </w:r>
+      <w:proofErr w:type="gramStart"/>
+      <w:r>
+        <w:rPr>
+          <w:highlight w:val="yellow"/>
+        </w:rPr>
+        <w:t>Page  -</w:t>
+      </w:r>
+      <w:proofErr w:type="gramEnd"/>
+      <w:r>
+        <w:rPr>
+          <w:highlight w:val="yellow"/>
+        </w:rPr>
+        <w:t xml:space="preserve"> include a note on workflow description stating which drift the data came from </w:t>
+      </w:r>
+    </w:p>
+    <w:p>
+      <w:pPr>
+        <w:pStyle w:val="ListParagraph"/>
+        <w:numPr>
+          <w:ilvl w:val="0"/>
+          <w:numId w:val="1"/>
+        </w:numPr>
+        <w:rPr>
+          <w:highlight w:val="yellow"/>
+        </w:rPr>
+      </w:pPr>
+      <w:r>
+        <w:rPr>
+          <w:highlight w:val="yellow"/>
+        </w:rPr>
+        <w:t>Ask Zooniverse developers to</w:t>
+      </w:r>
+    </w:p>
+    <w:p>
+      <w:pPr>
+        <w:pStyle w:val="ListParagraph"/>
+        <w:numPr>
+          <w:ilvl w:val="1"/>
+          <w:numId w:val="1"/>
+        </w:numPr>
+        <w:rPr>
+          <w:highlight w:val="yellow"/>
+        </w:rPr>
+      </w:pPr>
+      <w:r>
+        <w:rPr>
+          <w:highlight w:val="yellow"/>
+        </w:rPr>
+        <w:t xml:space="preserve"> adjust position of scrolling lines</w:t>
+      </w:r>
+    </w:p>
+    <w:p>
+      <w:pPr>
+        <w:pStyle w:val="ListParagraph"/>
+        <w:numPr>
+          <w:ilvl w:val="1"/>
+          <w:numId w:val="1"/>
+        </w:numPr>
+        <w:rPr>
+          <w:highlight w:val="yellow"/>
+        </w:rPr>
+      </w:pPr>
+      <w:r>
+        <w:rPr>
+          <w:highlight w:val="yellow"/>
+        </w:rPr>
         <w:t>Add option to play sound at different speeds (option available in Hawk Talk)</w:t>
       </w:r>
     </w:p>
@@ -98,39 +319,25 @@
       <w:pPr>
         <w:pStyle w:val="ListParagraph"/>
         <w:numPr>
-          <w:ilvl w:val="0"/>
-          <w:numId w:val="1"/>
-        </w:numPr>
-      </w:pPr>
-      <w:r>
-        <w:t xml:space="preserve">Add note to use headphones and explain laptop speakers may not </w:t>
-      </w:r>
-      <w:proofErr w:type="gramStart"/>
-      <w:r>
-        <w:t>reliable</w:t>
-      </w:r>
-      <w:proofErr w:type="gramEnd"/>
-      <w:r>
-        <w:t xml:space="preserve"> reproduce all freq</w:t>
-      </w:r>
-      <w:r>
-        <w:t>u</w:t>
-      </w:r>
-      <w:r>
-        <w:t>encies</w:t>
-      </w:r>
-    </w:p>
-    <w:p>
-      <w:pPr>
-        <w:pStyle w:val="ListParagraph"/>
-        <w:numPr>
-          <w:ilvl w:val="0"/>
-          <w:numId w:val="1"/>
-        </w:numPr>
-      </w:pPr>
-      <w:r>
-        <w:t>Include a map where the sounds come from</w:t>
-      </w:r>
+          <w:ilvl w:val="1"/>
+          <w:numId w:val="1"/>
+        </w:numPr>
+        <w:rPr>
+          <w:highlight w:val="yellow"/>
+        </w:rPr>
+      </w:pPr>
+      <w:r>
+        <w:rPr>
+          <w:highlight w:val="yellow"/>
+        </w:rPr>
+        <w:t>Fix ghosted images on ‘Recent’</w:t>
+      </w:r>
+    </w:p>
+    <w:p>
+      <w:pPr>
+        <w:pStyle w:val="ListParagraph"/>
+        <w:ind w:left="1440"/>
+      </w:pPr>
     </w:p>
     <w:p>
       <w:pPr>
@@ -148,7 +355,7 @@
 </file>
 
 <file path=word/numbering.xml><?xml version="1.0" encoding="utf-8"?>
-<w:numbering xmlns:wpc="http://schemas.microsoft.com/office/word/2010/wordprocessingCanvas" xmlns:cx="http://schemas.microsoft.com/office/drawing/2014/chartex" xmlns:cx1="http://schemas.microsoft.com/office/drawing/2015/9/8/chartex" xmlns:cx2="http://schemas.microsoft.com/office/drawing/2015/10/21/chartex" xmlns:cx3="http://schemas.microsoft.com/office/drawing/2016/5/9/chartex" xmlns:cx4="http://schemas.microsoft.com/office/drawing/2016/5/10/chartex" xmlns:cx5="http://schemas.microsoft.com/office/drawing/2016/5/11/chartex" xmlns:cx6="http://schemas.microsoft.com/office/drawing/2016/5/12/chartex" xmlns:cx7="http://schemas.microsoft.com/office/drawing/2016/5/13/chartex" xmlns:cx8="http://schemas.microsoft.com/office/drawing/2016/5/14/chartex" xmlns:mc="http://schemas.openxmlformats.org/markup-compatibility/2006" xmlns:aink="http://schemas.microsoft.com/office/drawing/2016/ink" xmlns:am3d="http://schemas.microsoft.com/office/drawing/2017/model3d" xmlns:o="urn:schemas-microsoft-com:office:office" xmlns:oel="http://schemas.microsoft.com/office/2019/extlst" xmlns:r="http://schemas.openxmlformats.org/officeDocument/2006/relationships" xmlns:m="http://schemas.openxmlformats.org/officeDocument/2006/math" xmlns:v="urn:schemas-microsoft-com:vml" xmlns:wp14="http://schemas.microsoft.com/office/word/2010/wordprocessingDrawing" xmlns:wp="http://schemas.openxmlformats.org/drawingml/2006/wordprocessingDrawing" xmlns:w10="urn:schemas-microsoft-com:office:word" xmlns:w="http://schemas.openxmlformats.org/wordprocessingml/2006/main" xmlns:w14="http://schemas.microsoft.com/office/word/2010/wordml" xmlns:w15="http://schemas.microsoft.com/office/word/2012/wordml" xmlns:w16cex="http://schemas.microsoft.com/office/word/2018/wordml/cex" xmlns:w16cid="http://schemas.microsoft.com/office/word/2016/wordml/cid" xmlns:w16="http://schemas.microsoft.com/office/word/2018/wordml" xmlns:w16sdtdh="http://schemas.microsoft.com/office/word/2020/wordml/sdtdatahash" xmlns:w16se="http://schemas.microsoft.com/office/word/2015/wordml/symex" xmlns:wpg="http://schemas.microsoft.com/office/word/2010/wordprocessingGroup" xmlns:wpi="http://schemas.microsoft.com/office/word/2010/wordprocessingInk" xmlns:wne="http://schemas.microsoft.com/office/word/2006/wordml" xmlns:wps="http://schemas.microsoft.com/office/word/2010/wordprocessingShape" mc:Ignorable="w14 w15 w16se w16cid w16 w16cex w16sdtdh wp14">
+<w:numbering xmlns:wpc="http://schemas.microsoft.com/office/word/2010/wordprocessingCanvas" xmlns:cx="http://schemas.microsoft.com/office/drawing/2014/chartex" xmlns:cx1="http://schemas.microsoft.com/office/drawing/2015/9/8/chartex" xmlns:cx2="http://schemas.microsoft.com/office/drawing/2015/10/21/chartex" xmlns:cx3="http://schemas.microsoft.com/office/drawing/2016/5/9/chartex" xmlns:cx4="http://schemas.microsoft.com/office/drawing/2016/5/10/chartex" xmlns:cx5="http://schemas.microsoft.com/office/drawing/2016/5/11/chartex" xmlns:cx6="http://schemas.microsoft.com/office/drawing/2016/5/12/chartex" xmlns:cx7="http://schemas.microsoft.com/office/drawing/2016/5/13/chartex" xmlns:cx8="http://schemas.microsoft.com/office/drawing/2016/5/14/chartex" xmlns:mc="http://schemas.openxmlformats.org/markup-compatibility/2006" xmlns:aink="http://schemas.microsoft.com/office/drawing/2016/ink" xmlns:am3d="http://schemas.microsoft.com/office/drawing/2017/model3d" xmlns:o="urn:schemas-microsoft-com:office:office" xmlns:r="http://schemas.openxmlformats.org/officeDocument/2006/relationships" xmlns:m="http://schemas.openxmlformats.org/officeDocument/2006/math" xmlns:v="urn:schemas-microsoft-com:vml" xmlns:wp14="http://schemas.microsoft.com/office/word/2010/wordprocessingDrawing" xmlns:wp="http://schemas.openxmlformats.org/drawingml/2006/wordprocessingDrawing" xmlns:w10="urn:schemas-microsoft-com:office:word" xmlns:w="http://schemas.openxmlformats.org/wordprocessingml/2006/main" xmlns:w14="http://schemas.microsoft.com/office/word/2010/wordml" xmlns:w15="http://schemas.microsoft.com/office/word/2012/wordml" xmlns:w16cex="http://schemas.microsoft.com/office/word/2018/wordml/cex" xmlns:w16cid="http://schemas.microsoft.com/office/word/2016/wordml/cid" xmlns:w16="http://schemas.microsoft.com/office/word/2018/wordml" xmlns:w16sdtdh="http://schemas.microsoft.com/office/word/2020/wordml/sdtdatahash" xmlns:w16se="http://schemas.microsoft.com/office/word/2015/wordml/symex" xmlns:wpg="http://schemas.microsoft.com/office/word/2010/wordprocessingGroup" xmlns:wpi="http://schemas.microsoft.com/office/word/2010/wordprocessingInk" xmlns:wne="http://schemas.microsoft.com/office/word/2006/wordml" xmlns:wps="http://schemas.microsoft.com/office/word/2010/wordprocessingShape" mc:Ignorable="w14 w15 w16se w16cid w16 w16cex w16sdtdh wp14">
   <w:abstractNum w:abstractNumId="0" w15:restartNumberingAfterBreak="0">
     <w:nsid w:val="04986095"/>
     <w:multiLevelType w:val="hybridMultilevel"/>
@@ -165,7 +372,7 @@
         <w:rFonts w:ascii="Symbol" w:hAnsi="Symbol" w:hint="default"/>
       </w:rPr>
     </w:lvl>
-    <w:lvl w:ilvl="1" w:tplc="04090003" w:tentative="1">
+    <w:lvl w:ilvl="1" w:tplc="04090003">
       <w:start w:val="1"/>
       <w:numFmt w:val="bullet"/>
       <w:lvlText w:val="o"/>
@@ -177,7 +384,7 @@
         <w:rFonts w:ascii="Courier New" w:hAnsi="Courier New" w:cs="Courier New" w:hint="default"/>
       </w:rPr>
     </w:lvl>
-    <w:lvl w:ilvl="2" w:tplc="04090005" w:tentative="1">
+    <w:lvl w:ilvl="2" w:tplc="04090005">
       <w:start w:val="1"/>
       <w:numFmt w:val="bullet"/>
       <w:lvlText w:val=""/>
@@ -189,7 +396,7 @@
         <w:rFonts w:ascii="Wingdings" w:hAnsi="Wingdings" w:hint="default"/>
       </w:rPr>
     </w:lvl>
-    <w:lvl w:ilvl="3" w:tplc="04090001" w:tentative="1">
+    <w:lvl w:ilvl="3" w:tplc="04090001">
       <w:start w:val="1"/>
       <w:numFmt w:val="bullet"/>
       <w:lvlText w:val=""/>
@@ -201,7 +408,7 @@
         <w:rFonts w:ascii="Symbol" w:hAnsi="Symbol" w:hint="default"/>
       </w:rPr>
     </w:lvl>
-    <w:lvl w:ilvl="4" w:tplc="04090003" w:tentative="1">
+    <w:lvl w:ilvl="4" w:tplc="04090003">
       <w:start w:val="1"/>
       <w:numFmt w:val="bullet"/>
       <w:lvlText w:val="o"/>
@@ -262,7 +469,7 @@
       </w:rPr>
     </w:lvl>
   </w:abstractNum>
-  <w:num w:numId="1" w16cid:durableId="1158227192">
+  <w:num w:numId="1">
     <w:abstractNumId w:val="0"/>
   </w:num>
 </w:numbering>

</xml_diff>

<commit_message>
Compare beta-tester labels with expert labels
</commit_message>
<xml_diff>
--- a/data/Beta-Tester Follow-up.docx
+++ b/data/Beta-Tester Follow-up.docx
@@ -134,131 +134,276 @@
           <w:ilvl w:val="2"/>
           <w:numId w:val="1"/>
         </w:numPr>
+      </w:pPr>
+      <w:r>
+        <w:t>All our clips were normalized to 5 dB less than the max volume</w:t>
+      </w:r>
+    </w:p>
+    <w:p>
+      <w:pPr>
+        <w:pStyle w:val="ListParagraph"/>
+        <w:ind w:left="2160"/>
+      </w:pPr>
+    </w:p>
+    <w:p>
+      <w:pPr>
+        <w:pStyle w:val="ListParagraph"/>
+        <w:numPr>
+          <w:ilvl w:val="0"/>
+          <w:numId w:val="1"/>
+        </w:numPr>
+      </w:pPr>
+      <w:r>
+        <w:t xml:space="preserve">Add note to use headphones </w:t>
+      </w:r>
+    </w:p>
+    <w:p>
+      <w:pPr>
+        <w:pStyle w:val="ListParagraph"/>
+        <w:numPr>
+          <w:ilvl w:val="3"/>
+          <w:numId w:val="1"/>
+        </w:numPr>
+      </w:pPr>
+      <w:r>
+        <w:t xml:space="preserve">Edited “Help Text” for workflow: </w:t>
+      </w:r>
+    </w:p>
+    <w:p>
+      <w:pPr>
+        <w:pStyle w:val="ListParagraph"/>
+        <w:numPr>
+          <w:ilvl w:val="4"/>
+          <w:numId w:val="1"/>
+        </w:numPr>
+      </w:pPr>
+      <w:r>
+        <w:t>Are you having trouble identifying the sounds? We recommend using headphones to listen to these sounds, if available. Please take time to review the field guide as you make your decisions. That's where we provide example sounds and spectrograms from whales, ships, and ambient ocean noise that may help you.</w:t>
+      </w:r>
+    </w:p>
+    <w:p>
+      <w:pPr>
+        <w:pStyle w:val="ListParagraph"/>
+        <w:numPr>
+          <w:ilvl w:val="3"/>
+          <w:numId w:val="1"/>
+        </w:numPr>
+      </w:pPr>
+      <w:r>
+        <w:t xml:space="preserve">Added note to tutorial </w:t>
+      </w:r>
+    </w:p>
+    <w:p>
+      <w:pPr>
+        <w:pStyle w:val="ListParagraph"/>
+        <w:numPr>
+          <w:ilvl w:val="4"/>
+          <w:numId w:val="1"/>
+        </w:numPr>
+      </w:pPr>
+      <w:r>
+        <w:t>“We recommend using headphones to listen to these sounds, if available.”</w:t>
+      </w:r>
+    </w:p>
+    <w:p>
+      <w:pPr>
+        <w:pStyle w:val="ListParagraph"/>
+        <w:ind w:left="2880"/>
+      </w:pPr>
+    </w:p>
+    <w:p>
+      <w:pPr>
+        <w:pStyle w:val="ListParagraph"/>
+        <w:numPr>
+          <w:ilvl w:val="0"/>
+          <w:numId w:val="1"/>
+        </w:numPr>
+      </w:pPr>
+      <w:r>
+        <w:t xml:space="preserve">Include a map </w:t>
+      </w:r>
+      <w:r>
+        <w:t xml:space="preserve">of all drifts on “Research” </w:t>
+      </w:r>
+      <w:proofErr w:type="gramStart"/>
+      <w:r>
+        <w:t>Page  -</w:t>
+      </w:r>
+      <w:proofErr w:type="gramEnd"/>
+      <w:r>
+        <w:t xml:space="preserve"> include a note on workflow description stating which drift the data came from </w:t>
+      </w:r>
+    </w:p>
+    <w:p>
+      <w:pPr>
+        <w:pStyle w:val="ListParagraph"/>
+        <w:numPr>
+          <w:ilvl w:val="0"/>
+          <w:numId w:val="1"/>
+        </w:numPr>
+      </w:pPr>
+      <w:r>
+        <w:t>Ask Zooniverse developers to</w:t>
+      </w:r>
+    </w:p>
+    <w:p>
+      <w:pPr>
+        <w:pStyle w:val="ListParagraph"/>
+        <w:numPr>
+          <w:ilvl w:val="1"/>
+          <w:numId w:val="1"/>
+        </w:numPr>
+      </w:pPr>
+      <w:r>
+        <w:t xml:space="preserve"> adjust position of scrolling lines</w:t>
+      </w:r>
+    </w:p>
+    <w:p>
+      <w:pPr>
+        <w:pStyle w:val="ListParagraph"/>
+        <w:numPr>
+          <w:ilvl w:val="1"/>
+          <w:numId w:val="1"/>
+        </w:numPr>
+      </w:pPr>
+      <w:r>
+        <w:t>Add option to play sound at different speeds (option available in Hawk Talk)</w:t>
+      </w:r>
+    </w:p>
+    <w:p>
+      <w:pPr>
+        <w:pStyle w:val="ListParagraph"/>
+        <w:numPr>
+          <w:ilvl w:val="1"/>
+          <w:numId w:val="1"/>
+        </w:numPr>
+      </w:pPr>
+      <w:r>
+        <w:t>Fix ghosted images on ‘Recent’</w:t>
+      </w:r>
+    </w:p>
+    <w:p>
+      <w:pPr>
+        <w:pStyle w:val="ListParagraph"/>
+        <w:ind w:left="1440"/>
+      </w:pPr>
+    </w:p>
+    <w:p>
+      <w:pPr>
+        <w:pStyle w:val="ListParagraph"/>
+      </w:pPr>
+    </w:p>
+    <w:p>
+      <w:pPr>
+        <w:pStyle w:val="ListParagraph"/>
+      </w:pPr>
+    </w:p>
+    <w:p>
+      <w:pPr>
+        <w:pStyle w:val="ListParagraph"/>
+      </w:pPr>
+    </w:p>
+    <w:p>
+      <w:pPr>
+        <w:pStyle w:val="ListParagraph"/>
+        <w:pBdr>
+          <w:bottom w:val="single" w:sz="6" w:space="1" w:color="auto"/>
+        </w:pBdr>
+      </w:pPr>
+    </w:p>
+    <w:p>
+      <w:pPr>
+        <w:pStyle w:val="ListParagraph"/>
+      </w:pPr>
+      <w:r>
         <w:rPr>
           <w:highlight w:val="yellow"/>
         </w:rPr>
-      </w:pPr>
-      <w:r>
+        <w:t>Working with labeled data</w:t>
+      </w:r>
+    </w:p>
+    <w:p>
+      <w:pPr>
+        <w:pStyle w:val="ListParagraph"/>
+      </w:pPr>
+    </w:p>
+    <w:p>
+      <w:pPr>
+        <w:pStyle w:val="ListParagraph"/>
         <w:rPr>
-          <w:highlight w:val="yellow"/>
+          <w:u w:val="single"/>
         </w:rPr>
-        <w:t>All our clips were normalized to 5 dB less than the max volume</w:t>
-      </w:r>
-    </w:p>
-    <w:p>
-      <w:pPr>
-        <w:pStyle w:val="ListParagraph"/>
-        <w:ind w:left="2160"/>
-      </w:pPr>
+      </w:pPr>
+      <w:r>
+        <w:rPr>
+          <w:u w:val="single"/>
+        </w:rPr>
+        <w:t>Resolve multiple selections</w:t>
+      </w:r>
+    </w:p>
+    <w:p>
+      <w:pPr>
+        <w:pStyle w:val="ListParagraph"/>
+      </w:pPr>
+      <w:r>
+        <w:t>Eliminate cases where multiple labels were selected, including ‘none of the above’ (can’t have something and nothing!)</w:t>
+      </w:r>
+    </w:p>
+    <w:p>
+      <w:pPr>
+        <w:pStyle w:val="ListParagraph"/>
+      </w:pPr>
+      <w:r>
+        <w:t>Remap: humpbacks + ships to ‘humpbacks and ships’</w:t>
+      </w:r>
+    </w:p>
+    <w:p>
+      <w:pPr>
+        <w:pStyle w:val="ListParagraph"/>
+      </w:pPr>
+      <w:r>
+        <w:lastRenderedPageBreak/>
+        <w:t xml:space="preserve">Eliminate option to have multiple selections in the tutorial </w:t>
+      </w:r>
+    </w:p>
+    <w:p>
+      <w:pPr>
+        <w:pStyle w:val="ListParagraph"/>
+      </w:pPr>
+    </w:p>
+    <w:p>
+      <w:pPr>
+        <w:pStyle w:val="ListParagraph"/>
+      </w:pPr>
+      <w:r>
+        <w:rPr>
+          <w:u w:val="single"/>
+        </w:rPr>
+        <w:t>Resolve inconsistent labels in workflows</w:t>
+      </w:r>
     </w:p>
     <w:p>
       <w:pPr>
         <w:pStyle w:val="ListParagraph"/>
         <w:numPr>
           <w:ilvl w:val="0"/>
-          <w:numId w:val="1"/>
-        </w:numPr>
-      </w:pPr>
-      <w:r>
-        <w:t xml:space="preserve">Add note to use headphones </w:t>
-      </w:r>
-    </w:p>
-    <w:p>
-      <w:pPr>
-        <w:pStyle w:val="ListParagraph"/>
-        <w:numPr>
-          <w:ilvl w:val="3"/>
-          <w:numId w:val="1"/>
-        </w:numPr>
-      </w:pPr>
-      <w:r>
-        <w:t xml:space="preserve">Edited “Help Text” for workflow: </w:t>
-      </w:r>
-    </w:p>
-    <w:p>
-      <w:pPr>
-        <w:pStyle w:val="ListParagraph"/>
-        <w:numPr>
-          <w:ilvl w:val="4"/>
-          <w:numId w:val="1"/>
-        </w:numPr>
-      </w:pPr>
-      <w:r>
-        <w:t>Are you having trouble identifying the sounds? We recommend using headphones to listen to these sounds, if available. Please take time to review the field guide as you make your decisions. That's where we provide example sounds and spectrograms from whales, ships, and ambient ocean noise that may help you.</w:t>
-      </w:r>
-    </w:p>
-    <w:p>
-      <w:pPr>
-        <w:pStyle w:val="ListParagraph"/>
-        <w:numPr>
-          <w:ilvl w:val="3"/>
-          <w:numId w:val="1"/>
-        </w:numPr>
-      </w:pPr>
-      <w:r>
-        <w:t xml:space="preserve">Added note to tutorial </w:t>
-      </w:r>
-    </w:p>
-    <w:p>
-      <w:pPr>
-        <w:pStyle w:val="ListParagraph"/>
-        <w:numPr>
-          <w:ilvl w:val="4"/>
-          <w:numId w:val="1"/>
-        </w:numPr>
-      </w:pPr>
-      <w:r>
-        <w:t>“</w:t>
-      </w:r>
-      <w:r>
-        <w:t>We recommend using headphones to listen to these sounds, if available.</w:t>
-      </w:r>
-      <w:r>
-        <w:t>”</w:t>
-      </w:r>
-    </w:p>
-    <w:p>
-      <w:pPr>
-        <w:pStyle w:val="ListParagraph"/>
-        <w:ind w:left="2880"/>
-      </w:pPr>
+          <w:numId w:val="2"/>
+        </w:numPr>
+      </w:pPr>
+      <w:r>
+        <w:t>Humpback whales</w:t>
+      </w:r>
     </w:p>
     <w:p>
       <w:pPr>
         <w:pStyle w:val="ListParagraph"/>
         <w:numPr>
           <w:ilvl w:val="0"/>
-          <w:numId w:val="1"/>
-        </w:numPr>
-        <w:rPr>
-          <w:highlight w:val="yellow"/>
-        </w:rPr>
-      </w:pPr>
-      <w:r>
-        <w:rPr>
-          <w:highlight w:val="yellow"/>
-        </w:rPr>
-        <w:t xml:space="preserve">Include a map </w:t>
-      </w:r>
-      <w:r>
-        <w:rPr>
-          <w:highlight w:val="yellow"/>
-        </w:rPr>
-        <w:t xml:space="preserve">of all drifts on “Research” </w:t>
-      </w:r>
-      <w:proofErr w:type="gramStart"/>
-      <w:r>
-        <w:rPr>
-          <w:highlight w:val="yellow"/>
-        </w:rPr>
-        <w:t>Page  -</w:t>
-      </w:r>
-      <w:proofErr w:type="gramEnd"/>
-      <w:r>
-        <w:rPr>
-          <w:highlight w:val="yellow"/>
-        </w:rPr>
-        <w:t xml:space="preserve"> include a note on workflow description stating which drift the data came from </w:t>
+          <w:numId w:val="2"/>
+        </w:numPr>
+      </w:pPr>
+      <w:r>
+        <w:t>Ship noise</w:t>
       </w:r>
     </w:p>
     <w:p>
@@ -266,83 +411,24 @@
         <w:pStyle w:val="ListParagraph"/>
         <w:numPr>
           <w:ilvl w:val="0"/>
-          <w:numId w:val="1"/>
-        </w:numPr>
-        <w:rPr>
-          <w:highlight w:val="yellow"/>
-        </w:rPr>
-      </w:pPr>
-      <w:r>
-        <w:rPr>
-          <w:highlight w:val="yellow"/>
-        </w:rPr>
-        <w:t>Ask Zooniverse developers to</w:t>
-      </w:r>
-    </w:p>
-    <w:p>
-      <w:pPr>
-        <w:pStyle w:val="ListParagraph"/>
-        <w:numPr>
-          <w:ilvl w:val="1"/>
-          <w:numId w:val="1"/>
-        </w:numPr>
-        <w:rPr>
-          <w:highlight w:val="yellow"/>
-        </w:rPr>
-      </w:pPr>
-      <w:r>
-        <w:rPr>
-          <w:highlight w:val="yellow"/>
-        </w:rPr>
-        <w:t xml:space="preserve"> adjust position of scrolling lines</w:t>
-      </w:r>
-    </w:p>
-    <w:p>
-      <w:pPr>
-        <w:pStyle w:val="ListParagraph"/>
-        <w:numPr>
-          <w:ilvl w:val="1"/>
-          <w:numId w:val="1"/>
-        </w:numPr>
-        <w:rPr>
-          <w:highlight w:val="yellow"/>
-        </w:rPr>
-      </w:pPr>
-      <w:r>
-        <w:rPr>
-          <w:highlight w:val="yellow"/>
-        </w:rPr>
-        <w:t>Add option to play sound at different speeds (option available in Hawk Talk)</w:t>
-      </w:r>
-    </w:p>
-    <w:p>
-      <w:pPr>
-        <w:pStyle w:val="ListParagraph"/>
-        <w:numPr>
-          <w:ilvl w:val="1"/>
-          <w:numId w:val="1"/>
-        </w:numPr>
-        <w:rPr>
-          <w:highlight w:val="yellow"/>
-        </w:rPr>
-      </w:pPr>
-      <w:r>
-        <w:rPr>
-          <w:highlight w:val="yellow"/>
-        </w:rPr>
-        <w:t>Fix ghosted images on ‘Recent’</w:t>
-      </w:r>
-    </w:p>
-    <w:p>
-      <w:pPr>
-        <w:pStyle w:val="ListParagraph"/>
-        <w:ind w:left="1440"/>
-      </w:pPr>
-    </w:p>
-    <w:p>
-      <w:pPr>
-        <w:pStyle w:val="ListParagraph"/>
-      </w:pPr>
+          <w:numId w:val="2"/>
+        </w:numPr>
+      </w:pPr>
+      <w:r>
+        <w:t>Humpback whales and ship noise</w:t>
+      </w:r>
+    </w:p>
+    <w:p>
+      <w:pPr>
+        <w:pStyle w:val="ListParagraph"/>
+        <w:numPr>
+          <w:ilvl w:val="0"/>
+          <w:numId w:val="2"/>
+        </w:numPr>
+      </w:pPr>
+      <w:r>
+        <w:t>None of the above</w:t>
+      </w:r>
     </w:p>
     <w:sectPr>
       <w:pgSz w:w="12240" w:h="15840"/>
@@ -469,8 +555,100 @@
       </w:rPr>
     </w:lvl>
   </w:abstractNum>
+  <w:abstractNum w:abstractNumId="1" w15:restartNumberingAfterBreak="0">
+    <w:nsid w:val="0D5B0CB6"/>
+    <w:multiLevelType w:val="hybridMultilevel"/>
+    <w:tmpl w:val="E5EE8268"/>
+    <w:lvl w:ilvl="0" w:tplc="73249306">
+      <w:start w:val="1"/>
+      <w:numFmt w:val="decimal"/>
+      <w:lvlText w:val="%1."/>
+      <w:lvlJc w:val="left"/>
+      <w:pPr>
+        <w:ind w:left="1080" w:hanging="360"/>
+      </w:pPr>
+      <w:rPr>
+        <w:rFonts w:hint="default"/>
+      </w:rPr>
+    </w:lvl>
+    <w:lvl w:ilvl="1" w:tplc="04090019" w:tentative="1">
+      <w:start w:val="1"/>
+      <w:numFmt w:val="lowerLetter"/>
+      <w:lvlText w:val="%2."/>
+      <w:lvlJc w:val="left"/>
+      <w:pPr>
+        <w:ind w:left="1800" w:hanging="360"/>
+      </w:pPr>
+    </w:lvl>
+    <w:lvl w:ilvl="2" w:tplc="0409001B" w:tentative="1">
+      <w:start w:val="1"/>
+      <w:numFmt w:val="lowerRoman"/>
+      <w:lvlText w:val="%3."/>
+      <w:lvlJc w:val="right"/>
+      <w:pPr>
+        <w:ind w:left="2520" w:hanging="180"/>
+      </w:pPr>
+    </w:lvl>
+    <w:lvl w:ilvl="3" w:tplc="0409000F" w:tentative="1">
+      <w:start w:val="1"/>
+      <w:numFmt w:val="decimal"/>
+      <w:lvlText w:val="%4."/>
+      <w:lvlJc w:val="left"/>
+      <w:pPr>
+        <w:ind w:left="3240" w:hanging="360"/>
+      </w:pPr>
+    </w:lvl>
+    <w:lvl w:ilvl="4" w:tplc="04090019" w:tentative="1">
+      <w:start w:val="1"/>
+      <w:numFmt w:val="lowerLetter"/>
+      <w:lvlText w:val="%5."/>
+      <w:lvlJc w:val="left"/>
+      <w:pPr>
+        <w:ind w:left="3960" w:hanging="360"/>
+      </w:pPr>
+    </w:lvl>
+    <w:lvl w:ilvl="5" w:tplc="0409001B" w:tentative="1">
+      <w:start w:val="1"/>
+      <w:numFmt w:val="lowerRoman"/>
+      <w:lvlText w:val="%6."/>
+      <w:lvlJc w:val="right"/>
+      <w:pPr>
+        <w:ind w:left="4680" w:hanging="180"/>
+      </w:pPr>
+    </w:lvl>
+    <w:lvl w:ilvl="6" w:tplc="0409000F" w:tentative="1">
+      <w:start w:val="1"/>
+      <w:numFmt w:val="decimal"/>
+      <w:lvlText w:val="%7."/>
+      <w:lvlJc w:val="left"/>
+      <w:pPr>
+        <w:ind w:left="5400" w:hanging="360"/>
+      </w:pPr>
+    </w:lvl>
+    <w:lvl w:ilvl="7" w:tplc="04090019" w:tentative="1">
+      <w:start w:val="1"/>
+      <w:numFmt w:val="lowerLetter"/>
+      <w:lvlText w:val="%8."/>
+      <w:lvlJc w:val="left"/>
+      <w:pPr>
+        <w:ind w:left="6120" w:hanging="360"/>
+      </w:pPr>
+    </w:lvl>
+    <w:lvl w:ilvl="8" w:tplc="0409001B" w:tentative="1">
+      <w:start w:val="1"/>
+      <w:numFmt w:val="lowerRoman"/>
+      <w:lvlText w:val="%9."/>
+      <w:lvlJc w:val="right"/>
+      <w:pPr>
+        <w:ind w:left="6840" w:hanging="180"/>
+      </w:pPr>
+    </w:lvl>
+  </w:abstractNum>
   <w:num w:numId="1">
     <w:abstractNumId w:val="0"/>
+  </w:num>
+  <w:num w:numId="2">
+    <w:abstractNumId w:val="1"/>
   </w:num>
 </w:numbering>
 </file>

</xml_diff>

<commit_message>
add log for training data clip generation
</commit_message>
<xml_diff>
--- a/data/Beta-Tester Follow-up.docx
+++ b/data/Beta-Tester Follow-up.docx
@@ -86,7 +86,15 @@
         </w:numPr>
       </w:pPr>
       <w:r>
-        <w:t>Add instruction to the multiple choice selections that users can include notes of other sounds they may have heard in the “Talk” page</w:t>
+        <w:t xml:space="preserve">Add instruction to the </w:t>
+      </w:r>
+      <w:proofErr w:type="gramStart"/>
+      <w:r>
+        <w:t>multiple choice</w:t>
+      </w:r>
+      <w:proofErr w:type="gramEnd"/>
+      <w:r>
+        <w:t xml:space="preserve"> selections that users can include notes of other sounds they may have heard in the “Talk” page</w:t>
       </w:r>
     </w:p>
     <w:p>
@@ -215,7 +223,15 @@
         <w:t xml:space="preserve">Include a map </w:t>
       </w:r>
       <w:r>
-        <w:t xml:space="preserve">of all drifts on “Research” Page  - include a note on workflow description stating which drift the data came from </w:t>
+        <w:t xml:space="preserve">of all drifts on “Research” </w:t>
+      </w:r>
+      <w:proofErr w:type="gramStart"/>
+      <w:r>
+        <w:t>Page  -</w:t>
+      </w:r>
+      <w:proofErr w:type="gramEnd"/>
+      <w:r>
+        <w:t xml:space="preserve"> include a note on workflow description stating which drift the data came from </w:t>
       </w:r>
     </w:p>
     <w:p>
@@ -448,6 +464,14 @@
         <w:t>None of the above</w:t>
       </w:r>
     </w:p>
+    <w:p>
+      <w:pPr>
+        <w:ind w:left="360" w:firstLine="360"/>
+      </w:pPr>
+      <w:r>
+        <w:t>**ADD “I don’t know”</w:t>
+      </w:r>
+    </w:p>
     <w:p/>
     <w:p/>
     <w:p/>
@@ -466,6 +490,7 @@
         <w:rPr>
           <w:noProof/>
         </w:rPr>
+        <w:lastRenderedPageBreak/>
         <mc:AlternateContent>
           <mc:Choice Requires="wps">
             <w:drawing>
@@ -679,9 +704,17 @@
     <w:p/>
     <w:p>
       <w:r>
-        <w:t xml:space="preserve"> </w:t>
-      </w:r>
-    </w:p>
+        <w:t>Ask if we can do another round with Beta Testers</w:t>
+      </w:r>
+    </w:p>
+    <w:p/>
+    <w:p>
+      <w:r>
+        <w:t>Add “I don’t know” to workflow</w:t>
+      </w:r>
+    </w:p>
+    <w:p/>
+    <w:p/>
     <w:sectPr>
       <w:pgSz w:w="12240" w:h="15840"/>
       <w:pgMar w:top="1440" w:right="1440" w:bottom="1440" w:left="1440" w:header="720" w:footer="720" w:gutter="0"/>

</xml_diff>